<commit_message>
learn the 5th advantage of public static factory methods
</commit_message>
<xml_diff>
--- a/programming-proficiency/effective-java/creating-and-destroying-objects.docx
+++ b/programming-proficiency/effective-java/creating-and-destroying-objects.docx
@@ -486,7 +486,6 @@
         </w:numPr>
       </w:pPr>
       <w:r>
-        <w:lastRenderedPageBreak/>
         <w:t>or to cache</w:t>
       </w:r>
       <w:r>
@@ -530,6 +529,7 @@
           <w:b/>
           <w:bCs/>
         </w:rPr>
+        <w:lastRenderedPageBreak/>
         <w:t>This technique is similar to the Flyweight pattern</w:t>
       </w:r>
       <w:r>
@@ -1180,11 +1180,7 @@
         <w:t xml:space="preserve"> </w:t>
       </w:r>
       <w:r>
-        <w:t xml:space="preserve">object has precisely the API specified by </w:t>
-      </w:r>
-      <w:r>
-        <w:lastRenderedPageBreak/>
-        <w:t xml:space="preserve">its interface, </w:t>
+        <w:t xml:space="preserve">object has precisely the API specified by its interface, </w:t>
       </w:r>
       <w:r>
         <w:rPr>
@@ -1229,7 +1225,11 @@
         <w:t xml:space="preserve"> </w:t>
       </w:r>
       <w:r>
-        <w:t>interface rather than implementation class, which is generally good practice</w:t>
+        <w:t xml:space="preserve">interface rather than implementation class, which is generally </w:t>
+      </w:r>
+      <w:r>
+        <w:lastRenderedPageBreak/>
+        <w:t>good practice</w:t>
       </w:r>
       <w:r>
         <w:t xml:space="preserve"> (</w:t>
@@ -1463,19 +1463,220 @@
       <w:r>
         <w:t>he class of the returned object can vary from call to call as a function of the input parameters</w:t>
       </w:r>
+      <w:r>
+        <w:t>, and even from release to release</w:t>
+      </w:r>
     </w:p>
     <w:p>
-      <w:pPr>
-        <w:pStyle w:val="NoSpacing"/>
-      </w:pPr>
-      <w:r>
-        <w:t xml:space="preserve">The middle of page 26, </w:t>
-      </w:r>
-      <w:r>
-        <w:t>A fourth advantage of</w:t>
-      </w:r>
-      <w:r>
-        <w:t>…</w:t>
+      <w:r>
+        <w:t>Any</w:t>
+      </w:r>
+      <w:r>
+        <w:t xml:space="preserve"> </w:t>
+      </w:r>
+      <w:r>
+        <w:t>subtype of the declared return type is permissible. The class of the returned</w:t>
+      </w:r>
+      <w:r>
+        <w:t xml:space="preserve"> </w:t>
+      </w:r>
+      <w:r>
+        <w:t xml:space="preserve">object can </w:t>
+      </w:r>
+      <w:r>
+        <w:rPr>
+          <w:b/>
+          <w:bCs/>
+        </w:rPr>
+        <w:t>also</w:t>
+      </w:r>
+      <w:r>
+        <w:t xml:space="preserve"> </w:t>
+      </w:r>
+      <w:r>
+        <w:rPr>
+          <w:b/>
+          <w:bCs/>
+        </w:rPr>
+        <w:t>vary from release to release</w:t>
+      </w:r>
+      <w:r>
+        <w:t>.</w:t>
+      </w:r>
+      <w:r>
+        <w:t xml:space="preserve"> </w:t>
+      </w:r>
+      <w:r>
+        <w:t xml:space="preserve">The EnumSet class </w:t>
+      </w:r>
+      <w:r>
+        <w:rPr>
+          <w:b/>
+          <w:bCs/>
+        </w:rPr>
+        <w:t>has no public</w:t>
+      </w:r>
+      <w:r>
+        <w:rPr>
+          <w:b/>
+          <w:bCs/>
+        </w:rPr>
+        <w:t xml:space="preserve"> </w:t>
+      </w:r>
+      <w:r>
+        <w:rPr>
+          <w:b/>
+          <w:bCs/>
+        </w:rPr>
+        <w:t>constructors</w:t>
+      </w:r>
+      <w:r>
+        <w:t>, only static factories.</w:t>
+      </w:r>
+    </w:p>
+    <w:p/>
+    <w:p>
+      <w:r>
+        <w:t>In the OpenJDK implementation, they return an instance of one of two</w:t>
+      </w:r>
+      <w:r>
+        <w:t xml:space="preserve"> </w:t>
+      </w:r>
+      <w:r>
+        <w:t>subclasses, depending on the size of the underlying enum type:</w:t>
+      </w:r>
+    </w:p>
+    <w:p>
+      <w:r>
+        <w:t>if it has sixtyfour</w:t>
+      </w:r>
+      <w:r>
+        <w:t xml:space="preserve"> </w:t>
+      </w:r>
+      <w:r>
+        <w:t>or fewer elements, as most enum types do, the static factories return a</w:t>
+      </w:r>
+      <w:r>
+        <w:t xml:space="preserve"> </w:t>
+      </w:r>
+      <w:r>
+        <w:rPr>
+          <w:rFonts w:ascii="LiberationMono" w:hAnsi="LiberationMono" w:cs="LiberationMono"/>
+        </w:rPr>
+        <w:t xml:space="preserve">RegularEnumSet </w:t>
+      </w:r>
+      <w:r>
+        <w:t xml:space="preserve">instance, which is backed by a single </w:t>
+      </w:r>
+      <w:r>
+        <w:rPr>
+          <w:rFonts w:ascii="LiberationMono" w:hAnsi="LiberationMono" w:cs="LiberationMono"/>
+        </w:rPr>
+        <w:t>long</w:t>
+      </w:r>
+      <w:r>
+        <w:t>;</w:t>
+      </w:r>
+    </w:p>
+    <w:p>
+      <w:r>
+        <w:t>if the enum</w:t>
+      </w:r>
+      <w:r>
+        <w:t xml:space="preserve"> </w:t>
+      </w:r>
+      <w:r>
+        <w:t xml:space="preserve">type has sixty-five or more elements, the factories return a </w:t>
+      </w:r>
+      <w:r>
+        <w:rPr>
+          <w:rFonts w:ascii="LiberationMono" w:hAnsi="LiberationMono" w:cs="LiberationMono"/>
+        </w:rPr>
+        <w:t>JumboEnumSet</w:t>
+      </w:r>
+    </w:p>
+    <w:p>
+      <w:r>
+        <w:t xml:space="preserve">instance, backed by a </w:t>
+      </w:r>
+      <w:r>
+        <w:rPr>
+          <w:rFonts w:ascii="LiberationMono" w:hAnsi="LiberationMono" w:cs="LiberationMono"/>
+        </w:rPr>
+        <w:t xml:space="preserve">long </w:t>
+      </w:r>
+      <w:r>
+        <w:t>array.</w:t>
+      </w:r>
+    </w:p>
+    <w:p>
+      <w:r>
+        <w:t>The existence of these two implementation classes is invisible to clients. If</w:t>
+      </w:r>
+      <w:r>
+        <w:t xml:space="preserve"> </w:t>
+      </w:r>
+      <w:r>
+        <w:rPr>
+          <w:rFonts w:ascii="LiberationMono" w:hAnsi="LiberationMono" w:cs="LiberationMono"/>
+        </w:rPr>
+        <w:t xml:space="preserve">RegularEnumSet </w:t>
+      </w:r>
+      <w:r>
+        <w:t>ceased to offer performance advantages for small enum</w:t>
+      </w:r>
+      <w:r>
+        <w:t xml:space="preserve"> </w:t>
+      </w:r>
+      <w:r>
+        <w:t>types, it could be eliminated from a future release with no ill effects. Similarly, a</w:t>
+      </w:r>
+      <w:r>
+        <w:t xml:space="preserve"> </w:t>
+      </w:r>
+      <w:r>
+        <w:t xml:space="preserve">future release could add a third or fourth implementation of </w:t>
+      </w:r>
+      <w:r>
+        <w:rPr>
+          <w:rFonts w:ascii="LiberationMono" w:hAnsi="LiberationMono" w:cs="LiberationMono"/>
+        </w:rPr>
+        <w:t xml:space="preserve">EnumSet </w:t>
+      </w:r>
+      <w:r>
+        <w:t>if it</w:t>
+      </w:r>
+      <w:r>
+        <w:t xml:space="preserve"> </w:t>
+      </w:r>
+      <w:r>
+        <w:t>proved beneficial for performance. Clients neither know nor care about the class</w:t>
+      </w:r>
+      <w:r>
+        <w:t xml:space="preserve"> </w:t>
+      </w:r>
+      <w:r>
+        <w:t>of the object they get back from the factory; they care only that it is some</w:t>
+      </w:r>
+      <w:r>
+        <w:t xml:space="preserve"> </w:t>
+      </w:r>
+      <w:r>
+        <w:t>subclass of EnumSet.</w:t>
+      </w:r>
+    </w:p>
+    <w:p>
+      <w:pPr>
+        <w:pStyle w:val="Heading3"/>
+      </w:pPr>
+      <w:r>
+        <w:t>the class of the returned object</w:t>
+      </w:r>
+      <w:r>
+        <w:t xml:space="preserve"> </w:t>
+      </w:r>
+      <w:r>
+        <w:t>need not exist when the class containing the method is written.</w:t>
       </w:r>
     </w:p>
     <w:p>
@@ -3054,9 +3255,9 @@
   <w:style w:type="paragraph" w:default="1" w:styleId="Normal">
     <w:name w:val="Normal"/>
     <w:qFormat/>
-    <w:rsid w:val="00EC09CF"/>
+    <w:rsid w:val="00FD2457"/>
     <w:pPr>
-      <w:spacing w:line="240" w:lineRule="auto"/>
+      <w:spacing w:after="0" w:line="240" w:lineRule="auto"/>
     </w:pPr>
   </w:style>
   <w:style w:type="paragraph" w:styleId="Heading1">
@@ -3076,7 +3277,7 @@
       <w:tabs>
         <w:tab w:val="left" w:pos="0"/>
       </w:tabs>
-      <w:spacing w:before="480" w:after="0"/>
+      <w:spacing w:before="480"/>
       <w:ind w:left="453"/>
       <w:outlineLvl w:val="0"/>
     </w:pPr>
@@ -3105,7 +3306,7 @@
         <w:ilvl w:val="1"/>
         <w:numId w:val="10"/>
       </w:numPr>
-      <w:spacing w:before="200" w:after="0"/>
+      <w:spacing w:before="200"/>
       <w:outlineLvl w:val="1"/>
     </w:pPr>
     <w:rPr>
@@ -3133,7 +3334,7 @@
         <w:ilvl w:val="2"/>
         <w:numId w:val="10"/>
       </w:numPr>
-      <w:spacing w:before="200" w:after="0"/>
+      <w:spacing w:before="200"/>
       <w:outlineLvl w:val="2"/>
     </w:pPr>
     <w:rPr>
@@ -3156,7 +3357,7 @@
     <w:pPr>
       <w:keepNext/>
       <w:keepLines/>
-      <w:spacing w:before="200" w:after="0"/>
+      <w:spacing w:before="200"/>
       <w:outlineLvl w:val="3"/>
     </w:pPr>
     <w:rPr>
@@ -3181,7 +3382,7 @@
     <w:pPr>
       <w:keepNext/>
       <w:keepLines/>
-      <w:spacing w:before="200" w:after="0"/>
+      <w:spacing w:before="200"/>
       <w:outlineLvl w:val="4"/>
     </w:pPr>
     <w:rPr>
@@ -3202,7 +3403,7 @@
     <w:pPr>
       <w:keepNext/>
       <w:keepLines/>
-      <w:spacing w:before="200" w:after="0"/>
+      <w:spacing w:before="200"/>
       <w:outlineLvl w:val="5"/>
     </w:pPr>
     <w:rPr>
@@ -3225,7 +3426,7 @@
     <w:pPr>
       <w:keepNext/>
       <w:keepLines/>
-      <w:spacing w:before="200" w:after="0"/>
+      <w:spacing w:before="200"/>
       <w:outlineLvl w:val="6"/>
     </w:pPr>
     <w:rPr>
@@ -3248,7 +3449,7 @@
     <w:pPr>
       <w:keepNext/>
       <w:keepLines/>
-      <w:spacing w:before="200" w:after="0"/>
+      <w:spacing w:before="200"/>
       <w:outlineLvl w:val="7"/>
     </w:pPr>
     <w:rPr>
@@ -3271,7 +3472,7 @@
     <w:pPr>
       <w:keepNext/>
       <w:keepLines/>
-      <w:spacing w:before="200" w:after="0"/>
+      <w:spacing w:before="200"/>
       <w:outlineLvl w:val="8"/>
     </w:pPr>
     <w:rPr>
@@ -3322,7 +3523,6 @@
         <w:tab w:val="center" w:pos="4680"/>
         <w:tab w:val="right" w:pos="9360"/>
       </w:tabs>
-      <w:spacing w:after="0"/>
     </w:pPr>
   </w:style>
   <w:style w:type="character" w:customStyle="1" w:styleId="HeaderChar">
@@ -3344,7 +3544,6 @@
         <w:tab w:val="center" w:pos="4680"/>
         <w:tab w:val="right" w:pos="9360"/>
       </w:tabs>
-      <w:spacing w:after="0"/>
     </w:pPr>
   </w:style>
   <w:style w:type="character" w:customStyle="1" w:styleId="FooterChar">

</xml_diff>

<commit_message>
learn about service provider frameworks
</commit_message>
<xml_diff>
--- a/programming-proficiency/effective-java/creating-and-destroying-objects.docx
+++ b/programming-proficiency/effective-java/creating-and-destroying-objects.docx
@@ -1670,23 +1670,906 @@
         <w:pStyle w:val="Heading3"/>
       </w:pPr>
       <w:r>
-        <w:t>the class of the returned object</w:t>
-      </w:r>
-      <w:r>
-        <w:t xml:space="preserve"> </w:t>
-      </w:r>
-      <w:r>
-        <w:t>need not exist when the class containing the method is written.</w:t>
+        <w:t>the class of the returned object need not exist when the class containing the method is written.</w:t>
       </w:r>
     </w:p>
     <w:p>
       <w:pPr>
+        <w:pStyle w:val="NoSpacing"/>
+      </w:pPr>
+      <w:r>
+        <w:t>Such flexible</w:t>
+      </w:r>
+      <w:r>
+        <w:t xml:space="preserve"> </w:t>
+      </w:r>
+      <w:r>
+        <w:t xml:space="preserve">static factory methods form the basis of </w:t>
+      </w:r>
+      <w:r>
+        <w:rPr>
+          <w:rStyle w:val="code-snippetChar"/>
+        </w:rPr>
+        <w:t>service provider</w:t>
+      </w:r>
+      <w:r>
+        <w:rPr>
+          <w:rFonts w:ascii="LiberationSerif-Italic" w:hAnsi="LiberationSerif-Italic" w:cs="LiberationSerif-Italic"/>
+          <w:i/>
+          <w:iCs/>
+          <w:sz w:val="24"/>
+          <w:szCs w:val="24"/>
+        </w:rPr>
+        <w:t xml:space="preserve"> </w:t>
+      </w:r>
+      <w:r>
+        <w:rPr>
+          <w:rFonts w:ascii="LiberationSerif-Italic" w:hAnsi="LiberationSerif-Italic" w:cs="LiberationSerif-Italic"/>
+          <w:i/>
+          <w:iCs/>
+        </w:rPr>
+        <w:t>frameworks</w:t>
+      </w:r>
+      <w:r>
+        <w:t>, like the</w:t>
+      </w:r>
+      <w:r>
+        <w:t xml:space="preserve"> </w:t>
+      </w:r>
+      <w:r>
+        <w:t>Java Database Connectivity API (JDBC).</w:t>
+      </w:r>
+    </w:p>
+    <w:p>
+      <w:pPr>
+        <w:pStyle w:val="NoSpacing"/>
+      </w:pPr>
+      <w:r>
+        <w:t>A service provider framework is a</w:t>
+      </w:r>
+      <w:r>
+        <w:t xml:space="preserve"> </w:t>
+      </w:r>
+      <w:r>
+        <w:t>system in which providers implement a service, and the system makes the</w:t>
+      </w:r>
+      <w:r>
+        <w:t xml:space="preserve"> </w:t>
+      </w:r>
+      <w:r>
+        <w:t>implementations available to clients, decoupling the clients from the</w:t>
+      </w:r>
+      <w:r>
+        <w:t xml:space="preserve"> </w:t>
+      </w:r>
+      <w:r>
+        <w:t>implementations.</w:t>
+      </w:r>
+    </w:p>
+    <w:p>
+      <w:pPr>
+        <w:pStyle w:val="NoSpacing"/>
+      </w:pPr>
+    </w:p>
+    <w:p>
+      <w:pPr>
+        <w:pStyle w:val="NoSpacing"/>
+      </w:pPr>
+      <w:r>
+        <w:t xml:space="preserve">There are three essential components in a service provider framework: </w:t>
+      </w:r>
+    </w:p>
+    <w:p>
+      <w:pPr>
+        <w:pStyle w:val="NoSpacing"/>
+      </w:pPr>
+    </w:p>
+    <w:p>
+      <w:pPr>
+        <w:pStyle w:val="NoSpacing"/>
+        <w:numPr>
+          <w:ilvl w:val="0"/>
+          <w:numId w:val="19"/>
+        </w:numPr>
+      </w:pPr>
+      <w:r>
+        <w:t>a</w:t>
+      </w:r>
+      <w:r>
+        <w:t xml:space="preserve"> </w:t>
+      </w:r>
+      <w:r>
+        <w:rPr>
+          <w:rFonts w:ascii="LiberationSerif-Italic" w:hAnsi="LiberationSerif-Italic" w:cs="LiberationSerif-Italic"/>
+          <w:b/>
+          <w:bCs/>
+          <w:i/>
+          <w:iCs/>
+        </w:rPr>
+        <w:t>service interface</w:t>
+      </w:r>
+      <w:r>
+        <w:t>, which represents an implementation;</w:t>
+      </w:r>
+    </w:p>
+    <w:p>
+      <w:pPr>
+        <w:pStyle w:val="NoSpacing"/>
+        <w:numPr>
+          <w:ilvl w:val="0"/>
+          <w:numId w:val="19"/>
+        </w:numPr>
+        <w:rPr>
+          <w:i/>
+          <w:iCs/>
+          <w:sz w:val="20"/>
+          <w:szCs w:val="20"/>
+        </w:rPr>
+      </w:pPr>
+      <w:r>
+        <w:rPr>
+          <w:b/>
+          <w:bCs/>
+        </w:rPr>
+        <w:t xml:space="preserve">a </w:t>
+      </w:r>
+      <w:r>
+        <w:rPr>
+          <w:rFonts w:ascii="LiberationSerif-Italic" w:hAnsi="LiberationSerif-Italic" w:cs="LiberationSerif-Italic"/>
+          <w:b/>
+          <w:bCs/>
+          <w:i/>
+          <w:iCs/>
+        </w:rPr>
+        <w:t>provider registration</w:t>
+      </w:r>
+      <w:r>
+        <w:rPr>
+          <w:b/>
+          <w:bCs/>
+        </w:rPr>
+        <w:t xml:space="preserve"> </w:t>
+      </w:r>
+      <w:r>
+        <w:rPr>
+          <w:rFonts w:ascii="LiberationSerif-Italic" w:hAnsi="LiberationSerif-Italic" w:cs="LiberationSerif-Italic"/>
+          <w:b/>
+          <w:bCs/>
+          <w:i/>
+          <w:iCs/>
+        </w:rPr>
+        <w:t>API</w:t>
+      </w:r>
+      <w:r>
+        <w:t>, which providers use to register implementations</w:t>
+      </w:r>
+      <w:r>
+        <w:t xml:space="preserve">, </w:t>
+      </w:r>
+      <w:r>
+        <w:rPr>
+          <w:i/>
+          <w:iCs/>
+          <w:sz w:val="20"/>
+          <w:szCs w:val="20"/>
+        </w:rPr>
+        <w:t>I add: a J</w:t>
+      </w:r>
+      <w:r>
+        <w:rPr>
+          <w:i/>
+          <w:iCs/>
+          <w:sz w:val="20"/>
+          <w:szCs w:val="20"/>
+        </w:rPr>
+        <w:t>DBC</w:t>
+      </w:r>
+      <w:r>
+        <w:rPr>
+          <w:i/>
+          <w:iCs/>
+          <w:sz w:val="20"/>
+          <w:szCs w:val="20"/>
+        </w:rPr>
+        <w:t xml:space="preserve"> driver</w:t>
+      </w:r>
+      <w:r>
+        <w:rPr>
+          <w:i/>
+          <w:iCs/>
+          <w:sz w:val="20"/>
+          <w:szCs w:val="20"/>
+        </w:rPr>
+        <w:t xml:space="preserve"> implementation</w:t>
+      </w:r>
+      <w:r>
+        <w:rPr>
+          <w:i/>
+          <w:iCs/>
+          <w:sz w:val="20"/>
+          <w:szCs w:val="20"/>
+        </w:rPr>
+        <w:t xml:space="preserve"> for example</w:t>
+      </w:r>
+      <w:r>
+        <w:rPr>
+          <w:i/>
+          <w:iCs/>
+          <w:sz w:val="20"/>
+          <w:szCs w:val="20"/>
+        </w:rPr>
+        <w:t>,</w:t>
+      </w:r>
+      <w:r>
+        <w:rPr>
+          <w:i/>
+          <w:iCs/>
+          <w:sz w:val="20"/>
+          <w:szCs w:val="20"/>
+        </w:rPr>
+        <w:t xml:space="preserve"> registers itself in a static initialization block</w:t>
+      </w:r>
+      <w:r>
+        <w:rPr>
+          <w:i/>
+          <w:iCs/>
+          <w:sz w:val="20"/>
+          <w:szCs w:val="20"/>
+        </w:rPr>
+        <w:t>.</w:t>
+      </w:r>
+    </w:p>
+    <w:p>
+      <w:pPr>
+        <w:pStyle w:val="NoSpacing"/>
+        <w:numPr>
+          <w:ilvl w:val="0"/>
+          <w:numId w:val="19"/>
+        </w:numPr>
+      </w:pPr>
+      <w:r>
+        <w:lastRenderedPageBreak/>
+        <w:t xml:space="preserve"> and a </w:t>
+      </w:r>
+      <w:r>
+        <w:rPr>
+          <w:rFonts w:ascii="LiberationSerif-Italic" w:hAnsi="LiberationSerif-Italic" w:cs="LiberationSerif-Italic"/>
+          <w:b/>
+          <w:bCs/>
+          <w:i/>
+          <w:iCs/>
+        </w:rPr>
+        <w:t>service access API</w:t>
+      </w:r>
+      <w:r>
+        <w:t>,</w:t>
+      </w:r>
+      <w:r>
+        <w:t xml:space="preserve"> </w:t>
+      </w:r>
+      <w:r>
+        <w:t>which clients use to obtain instances of the service.</w:t>
+      </w:r>
+    </w:p>
+    <w:p>
+      <w:pPr>
+        <w:pStyle w:val="NoSpacing"/>
+      </w:pPr>
+      <w:r>
+        <w:t>The service access API may</w:t>
+      </w:r>
+      <w:r>
+        <w:t xml:space="preserve"> </w:t>
+      </w:r>
+      <w:r>
+        <w:t>allow clients to specify criteria for choosing an implementation. In the absence</w:t>
+      </w:r>
+      <w:r>
+        <w:t xml:space="preserve"> </w:t>
+      </w:r>
+      <w:r>
+        <w:t>of such criteria, the API returns an instance of a default implementation, or</w:t>
+      </w:r>
+    </w:p>
+    <w:p>
+      <w:pPr>
+        <w:pStyle w:val="NoSpacing"/>
+      </w:pPr>
+      <w:r>
+        <w:t xml:space="preserve">allows the client to cycle through all available implementations. </w:t>
+      </w:r>
+      <w:r>
+        <w:rPr>
+          <w:b/>
+          <w:bCs/>
+        </w:rPr>
+        <w:t>The service</w:t>
+      </w:r>
+      <w:r>
+        <w:rPr>
+          <w:b/>
+          <w:bCs/>
+        </w:rPr>
+        <w:t xml:space="preserve"> </w:t>
+      </w:r>
+      <w:r>
+        <w:rPr>
+          <w:b/>
+          <w:bCs/>
+        </w:rPr>
+        <w:t>access API is the flexible static factory that forms the basis of the service</w:t>
+      </w:r>
+      <w:r>
+        <w:rPr>
+          <w:b/>
+          <w:bCs/>
+        </w:rPr>
+        <w:t xml:space="preserve"> </w:t>
+      </w:r>
+      <w:r>
+        <w:rPr>
+          <w:b/>
+          <w:bCs/>
+        </w:rPr>
+        <w:t>provider framework.</w:t>
+      </w:r>
+    </w:p>
+    <w:p>
+      <w:pPr>
+        <w:pStyle w:val="NoSpacing"/>
+      </w:pPr>
+    </w:p>
+    <w:p>
+      <w:pPr>
+        <w:pStyle w:val="NoSpacing"/>
+        <w:numPr>
+          <w:ilvl w:val="0"/>
+          <w:numId w:val="20"/>
+        </w:numPr>
+        <w:rPr>
+          <w:rFonts w:ascii="LiberationSerif-Italic" w:hAnsi="LiberationSerif-Italic" w:cs="LiberationSerif-Italic"/>
+          <w:b/>
+          <w:bCs/>
+          <w:i/>
+          <w:iCs/>
+        </w:rPr>
+      </w:pPr>
+      <w:r>
+        <w:t xml:space="preserve">An optional </w:t>
+      </w:r>
+      <w:r>
+        <w:rPr>
+          <w:b/>
+          <w:bCs/>
+        </w:rPr>
+        <w:t>fourth</w:t>
+      </w:r>
+      <w:r>
+        <w:t xml:space="preserve"> component of a service provider framework is a </w:t>
+      </w:r>
+      <w:r>
+        <w:rPr>
+          <w:rFonts w:ascii="LiberationSerif-Italic" w:hAnsi="LiberationSerif-Italic" w:cs="LiberationSerif-Italic"/>
+          <w:b/>
+          <w:bCs/>
+          <w:i/>
+          <w:iCs/>
+        </w:rPr>
+        <w:t>service</w:t>
+      </w:r>
+      <w:r>
+        <w:rPr>
+          <w:rFonts w:ascii="LiberationSerif-Italic" w:hAnsi="LiberationSerif-Italic" w:cs="LiberationSerif-Italic"/>
+          <w:b/>
+          <w:bCs/>
+          <w:i/>
+          <w:iCs/>
+        </w:rPr>
+        <w:t xml:space="preserve"> </w:t>
+      </w:r>
+      <w:r>
+        <w:rPr>
+          <w:rFonts w:ascii="LiberationSerif-Italic" w:hAnsi="LiberationSerif-Italic" w:cs="LiberationSerif-Italic"/>
+          <w:b/>
+          <w:bCs/>
+          <w:i/>
+          <w:iCs/>
+        </w:rPr>
+        <w:t>provider interface</w:t>
+      </w:r>
+      <w:r>
+        <w:rPr>
+          <w:b/>
+          <w:bCs/>
+        </w:rPr>
+        <w:t>.</w:t>
+      </w:r>
+    </w:p>
+    <w:p>
+      <w:pPr>
+        <w:pStyle w:val="NoSpacing"/>
+      </w:pPr>
+      <w:r>
+        <w:t xml:space="preserve"> </w:t>
+      </w:r>
+      <w:r>
+        <w:t>it</w:t>
+      </w:r>
+      <w:r>
+        <w:t xml:space="preserve"> describes a factory </w:t>
+      </w:r>
+      <w:r>
+        <w:rPr>
+          <w:b/>
+          <w:bCs/>
+        </w:rPr>
+        <w:t>object</w:t>
+      </w:r>
+      <w:r>
+        <w:t xml:space="preserve"> that produce instances of the</w:t>
+      </w:r>
+      <w:r>
+        <w:rPr>
+          <w:rFonts w:ascii="LiberationSerif-Italic" w:hAnsi="LiberationSerif-Italic" w:cs="LiberationSerif-Italic"/>
+          <w:i/>
+          <w:iCs/>
+        </w:rPr>
+        <w:t xml:space="preserve"> </w:t>
+      </w:r>
+      <w:r>
+        <w:t>service interface. In the absence of a service provider interface, implementations</w:t>
+      </w:r>
+      <w:r>
+        <w:rPr>
+          <w:rFonts w:ascii="LiberationSerif-Italic" w:hAnsi="LiberationSerif-Italic" w:cs="LiberationSerif-Italic"/>
+          <w:i/>
+          <w:iCs/>
+        </w:rPr>
+        <w:t xml:space="preserve"> </w:t>
+      </w:r>
+      <w:r>
+        <w:t>must be instantiated reflectively (</w:t>
+      </w:r>
+      <w:r>
+        <w:rPr>
+          <w:color w:val="0000EF"/>
+        </w:rPr>
+        <w:t>Item 65</w:t>
+      </w:r>
+      <w:r>
+        <w:t>).</w:t>
+      </w:r>
+    </w:p>
+    <w:p>
+      <w:pPr>
+        <w:pStyle w:val="NoSpacing"/>
+      </w:pPr>
+    </w:p>
+    <w:p>
+      <w:pPr>
+        <w:pStyle w:val="NoSpacing"/>
+        <w:rPr>
+          <w:i/>
+          <w:iCs/>
+        </w:rPr>
+      </w:pPr>
+      <w:r>
+        <w:rPr>
+          <w:i/>
+          <w:iCs/>
+        </w:rPr>
+        <w:t>I add:</w:t>
+      </w:r>
+      <w:r>
+        <w:rPr>
+          <w:i/>
+          <w:iCs/>
+        </w:rPr>
+        <w:t xml:space="preserve"> I think the service interface is the actual implementation that a service provider must provide, but with a service provider interface the provider implement it and the framework calls this method to get an instance of the implementation of the service interface</w:t>
+      </w:r>
+      <w:r>
+        <w:rPr>
+          <w:i/>
+          <w:iCs/>
+        </w:rPr>
+        <w:t xml:space="preserve">. In JDBC the Driver interface plays this role which has a method </w:t>
+      </w:r>
+      <w:r>
+        <w:rPr>
+          <w:rStyle w:val="code-snippetChar"/>
+        </w:rPr>
+        <w:t>Connection connect(url)</w:t>
+      </w:r>
+      <w:r>
+        <w:rPr>
+          <w:i/>
+          <w:iCs/>
+        </w:rPr>
+        <w:t xml:space="preserve"> which I assume establishes a connection and returns the implementation of the Connection that this Driver provides.</w:t>
+      </w:r>
+    </w:p>
+    <w:p>
+      <w:pPr>
+        <w:pStyle w:val="NoSpacing"/>
+        <w:rPr>
+          <w:i/>
+          <w:iCs/>
+        </w:rPr>
+      </w:pPr>
+      <w:r>
+        <w:rPr>
+          <w:i/>
+          <w:iCs/>
+        </w:rPr>
+        <w:t xml:space="preserve"> I think it’s basically and interface that b implementing it you’re saying that I’m providing that service that you want, call my method and get an instance and then you can give it to the client through the service access API</w:t>
+      </w:r>
+    </w:p>
+    <w:p>
+      <w:pPr>
+        <w:pStyle w:val="NoSpacing"/>
+      </w:pPr>
+    </w:p>
+    <w:p>
+      <w:pPr>
+        <w:pStyle w:val="NoSpacing"/>
+      </w:pPr>
+      <w:r>
+        <w:t>In the case of JDBC</w:t>
+      </w:r>
+      <w:r>
+        <w:t>:</w:t>
+      </w:r>
+    </w:p>
+    <w:p>
+      <w:pPr>
+        <w:pStyle w:val="NoSpacing"/>
+        <w:numPr>
+          <w:ilvl w:val="0"/>
+          <w:numId w:val="20"/>
+        </w:numPr>
+        <w:rPr>
+          <w:rFonts w:ascii="LiberationSerif-Italic" w:hAnsi="LiberationSerif-Italic" w:cs="LiberationSerif-Italic"/>
+          <w:i/>
+          <w:iCs/>
+        </w:rPr>
+      </w:pPr>
+      <w:r>
+        <w:rPr>
+          <w:rFonts w:ascii="LiberationMono" w:hAnsi="LiberationMono" w:cs="LiberationMono"/>
+          <w:b/>
+          <w:bCs/>
+        </w:rPr>
+        <w:t>Connection</w:t>
+      </w:r>
+      <w:r>
+        <w:rPr>
+          <w:rFonts w:ascii="LiberationSerif-Italic" w:hAnsi="LiberationSerif-Italic" w:cs="LiberationSerif-Italic"/>
+          <w:i/>
+          <w:iCs/>
+        </w:rPr>
+        <w:t xml:space="preserve"> </w:t>
+      </w:r>
+      <w:r>
+        <w:t>plays the part of the service interface</w:t>
+      </w:r>
+    </w:p>
+    <w:p>
+      <w:pPr>
+        <w:pStyle w:val="NoSpacing"/>
+        <w:numPr>
+          <w:ilvl w:val="0"/>
+          <w:numId w:val="20"/>
+        </w:numPr>
+        <w:rPr>
+          <w:rFonts w:ascii="LiberationSerif-Italic" w:hAnsi="LiberationSerif-Italic" w:cs="LiberationSerif-Italic"/>
+          <w:i/>
+          <w:iCs/>
+        </w:rPr>
+      </w:pPr>
+      <w:r>
+        <w:rPr>
+          <w:rFonts w:ascii="LiberationMono" w:hAnsi="LiberationMono" w:cs="LiberationMono"/>
+          <w:b/>
+          <w:bCs/>
+        </w:rPr>
+        <w:t>DriverManager.registerDriver</w:t>
+      </w:r>
+      <w:r>
+        <w:rPr>
+          <w:rFonts w:ascii="LiberationSerif-Italic" w:hAnsi="LiberationSerif-Italic" w:cs="LiberationSerif-Italic"/>
+          <w:i/>
+          <w:iCs/>
+        </w:rPr>
+        <w:t xml:space="preserve"> </w:t>
+      </w:r>
+      <w:r>
+        <w:t>is the provider registration API</w:t>
+      </w:r>
+      <w:r>
+        <w:t xml:space="preserve"> </w:t>
+      </w:r>
+    </w:p>
+    <w:p>
+      <w:pPr>
+        <w:pStyle w:val="NoSpacing"/>
+        <w:numPr>
+          <w:ilvl w:val="0"/>
+          <w:numId w:val="20"/>
+        </w:numPr>
+        <w:rPr>
+          <w:rFonts w:ascii="LiberationSerif-Italic" w:hAnsi="LiberationSerif-Italic" w:cs="LiberationSerif-Italic"/>
+          <w:i/>
+          <w:iCs/>
+        </w:rPr>
+      </w:pPr>
+      <w:r>
+        <w:rPr>
+          <w:rFonts w:ascii="LiberationMono" w:hAnsi="LiberationMono" w:cs="LiberationMono"/>
+          <w:b/>
+          <w:bCs/>
+        </w:rPr>
+        <w:t>DriverManager.getConnection</w:t>
+      </w:r>
+      <w:r>
+        <w:rPr>
+          <w:rFonts w:ascii="LiberationMono" w:hAnsi="LiberationMono" w:cs="LiberationMono"/>
+        </w:rPr>
+        <w:t xml:space="preserve"> </w:t>
+      </w:r>
+      <w:r>
+        <w:t>is the</w:t>
+      </w:r>
+      <w:r>
+        <w:rPr>
+          <w:rFonts w:ascii="LiberationSerif-Italic" w:hAnsi="LiberationSerif-Italic" w:cs="LiberationSerif-Italic"/>
+          <w:i/>
+          <w:iCs/>
+        </w:rPr>
+        <w:t xml:space="preserve"> </w:t>
+      </w:r>
+      <w:r>
+        <w:t>service access API</w:t>
+      </w:r>
+    </w:p>
+    <w:p>
+      <w:pPr>
+        <w:pStyle w:val="NoSpacing"/>
+        <w:numPr>
+          <w:ilvl w:val="0"/>
+          <w:numId w:val="20"/>
+        </w:numPr>
+        <w:rPr>
+          <w:rFonts w:ascii="LiberationSerif-Italic" w:hAnsi="LiberationSerif-Italic" w:cs="LiberationSerif-Italic"/>
+          <w:i/>
+          <w:iCs/>
+        </w:rPr>
+      </w:pPr>
+      <w:r>
+        <w:rPr>
+          <w:rFonts w:ascii="LiberationMono" w:hAnsi="LiberationMono" w:cs="LiberationMono"/>
+          <w:b/>
+          <w:bCs/>
+        </w:rPr>
+        <w:t>Driver</w:t>
+      </w:r>
+      <w:r>
+        <w:rPr>
+          <w:rFonts w:ascii="LiberationMono" w:hAnsi="LiberationMono" w:cs="LiberationMono"/>
+        </w:rPr>
+        <w:t xml:space="preserve"> </w:t>
+      </w:r>
+      <w:r>
+        <w:t>is the service provider interface</w:t>
+      </w:r>
+      <w:r>
+        <w:t>.</w:t>
+      </w:r>
+    </w:p>
+    <w:p>
+      <w:pPr>
+        <w:pStyle w:val="NoSpacing"/>
+        <w:ind w:left="360"/>
+        <w:rPr>
+          <w:rFonts w:ascii="LiberationSerif-Italic" w:hAnsi="LiberationSerif-Italic" w:cs="LiberationSerif-Italic"/>
+          <w:i/>
+          <w:iCs/>
+        </w:rPr>
+      </w:pPr>
+    </w:p>
+    <w:p>
+      <w:pPr>
+        <w:pStyle w:val="NoSpacing"/>
+      </w:pPr>
+      <w:r>
+        <w:t>There are many variants of the service provider framework pattern. For</w:t>
+      </w:r>
+      <w:r>
+        <w:t xml:space="preserve"> </w:t>
+      </w:r>
+      <w:r>
+        <w:t>example, the service access API can return a richer service interface to clients</w:t>
+      </w:r>
+      <w:r>
+        <w:t xml:space="preserve"> </w:t>
+      </w:r>
+      <w:r>
+        <w:t>than the one furnished by providers. This is the Bridge pattern [Gamma95].</w:t>
+      </w:r>
+    </w:p>
+    <w:p>
+      <w:pPr>
+        <w:pStyle w:val="NoSpacing"/>
+      </w:pPr>
+    </w:p>
+    <w:p>
+      <w:pPr>
+        <w:pStyle w:val="NoSpacing"/>
+      </w:pPr>
+      <w:r>
+        <w:t>Dependency injection frameworks (</w:t>
+      </w:r>
+      <w:r>
+        <w:rPr>
+          <w:color w:val="0000EF"/>
+        </w:rPr>
+        <w:t>Item 5</w:t>
+      </w:r>
+      <w:r>
+        <w:t>) can be viewed as powerful service</w:t>
+      </w:r>
+      <w:r>
+        <w:t xml:space="preserve"> </w:t>
+      </w:r>
+      <w:r>
+        <w:t>providers. Since Java 6, the platform includes a general-purpose service provider</w:t>
+      </w:r>
+      <w:r>
+        <w:t xml:space="preserve"> </w:t>
+      </w:r>
+      <w:r>
+        <w:t xml:space="preserve">framework, </w:t>
+      </w:r>
+      <w:r>
+        <w:rPr>
+          <w:rFonts w:ascii="LiberationMono" w:hAnsi="LiberationMono" w:cs="LiberationMono"/>
+        </w:rPr>
+        <w:t>java.util.ServiceLoader</w:t>
+      </w:r>
+      <w:r>
+        <w:t>, so you needn</w:t>
+      </w:r>
+      <w:r>
+        <w:t>’</w:t>
+      </w:r>
+      <w:r>
+        <w:t>t, and generally</w:t>
+      </w:r>
+      <w:r>
+        <w:t xml:space="preserve"> </w:t>
+      </w:r>
+      <w:r>
+        <w:t>shouldn</w:t>
+      </w:r>
+      <w:r>
+        <w:t>’</w:t>
+      </w:r>
+      <w:r>
+        <w:t>t, write your own (</w:t>
+      </w:r>
+      <w:r>
+        <w:rPr>
+          <w:color w:val="0000EF"/>
+        </w:rPr>
+        <w:t>Item 59</w:t>
+      </w:r>
+      <w:r>
+        <w:t>). JDBC doesn</w:t>
+      </w:r>
+      <w:r>
+        <w:t>’</w:t>
+      </w:r>
+      <w:r>
+        <w:t xml:space="preserve">t use </w:t>
+      </w:r>
+      <w:r>
+        <w:rPr>
+          <w:rFonts w:ascii="LiberationMono" w:hAnsi="LiberationMono" w:cs="LiberationMono"/>
+        </w:rPr>
+        <w:t>ServiceLoader</w:t>
+      </w:r>
+      <w:r>
+        <w:t>, as</w:t>
+      </w:r>
+      <w:r>
+        <w:t xml:space="preserve"> </w:t>
+      </w:r>
+      <w:r>
+        <w:t>the former predates the latter.</w:t>
+      </w:r>
+    </w:p>
+    <w:p>
+      <w:pPr>
         <w:pStyle w:val="Heading2"/>
       </w:pPr>
       <w:r>
-        <w:t>Disadvantages</w:t>
+        <w:t>Limitations</w:t>
       </w:r>
     </w:p>
+    <w:p>
+      <w:pPr>
+        <w:pStyle w:val="NoSpacing"/>
+      </w:pPr>
+      <w:r>
+        <w:t>The main limitation of providing only static factory methods is that</w:t>
+      </w:r>
+      <w:r>
+        <w:t xml:space="preserve"> </w:t>
+      </w:r>
+      <w:r>
+        <w:t>classes without public or protected constructors cannot be subclassed.</w:t>
+      </w:r>
+    </w:p>
+    <w:p>
+      <w:pPr>
+        <w:pStyle w:val="NoSpacing"/>
+      </w:pPr>
+    </w:p>
+    <w:p>
+      <w:pPr>
+        <w:pStyle w:val="NoSpacing"/>
+      </w:pPr>
+      <w:r>
+        <w:t>For</w:t>
+      </w:r>
+      <w:r>
+        <w:t xml:space="preserve"> </w:t>
+      </w:r>
+      <w:r>
+        <w:t>example, it is impossible to subclass any of the convenience implementation</w:t>
+      </w:r>
+      <w:r>
+        <w:t xml:space="preserve"> </w:t>
+      </w:r>
+      <w:r>
+        <w:t>classes in the Collections Framework. Arguably this can be a blessing in disguise</w:t>
+      </w:r>
+      <w:r>
+        <w:t xml:space="preserve"> </w:t>
+      </w:r>
+      <w:r>
+        <w:t>because it encourages programmers to use composition instead of inheritance</w:t>
+      </w:r>
+      <w:r>
+        <w:t xml:space="preserve"> </w:t>
+      </w:r>
+      <w:r>
+        <w:t>(</w:t>
+      </w:r>
+      <w:r>
+        <w:rPr>
+          <w:color w:val="0000EF"/>
+        </w:rPr>
+        <w:t>Item 18</w:t>
+      </w:r>
+      <w:r>
+        <w:t>), and is required for immutable types (</w:t>
+      </w:r>
+      <w:r>
+        <w:rPr>
+          <w:color w:val="0000EF"/>
+        </w:rPr>
+        <w:t>Item 17</w:t>
+      </w:r>
+      <w:r>
+        <w:t>).</w:t>
+      </w:r>
+    </w:p>
+    <w:p>
+      <w:pPr>
+        <w:pStyle w:val="NoSpacing"/>
+      </w:pPr>
+    </w:p>
+    <w:p/>
     <w:sectPr>
       <w:pgSz w:w="12240" w:h="15840"/>
       <w:pgMar w:top="1440" w:right="1800" w:bottom="1440" w:left="1800" w:header="720" w:footer="720" w:gutter="0"/>
@@ -2358,6 +3241,119 @@
     </w:lvl>
   </w:abstractNum>
   <w:abstractNum w:abstractNumId="14" w15:restartNumberingAfterBreak="0">
+    <w:nsid w:val="463E7898"/>
+    <w:multiLevelType w:val="hybridMultilevel"/>
+    <w:tmpl w:val="7ED08A08"/>
+    <w:lvl w:ilvl="0" w:tplc="04090001">
+      <w:start w:val="1"/>
+      <w:numFmt w:val="bullet"/>
+      <w:lvlText w:val=""/>
+      <w:lvlJc w:val="left"/>
+      <w:pPr>
+        <w:ind w:left="720" w:hanging="360"/>
+      </w:pPr>
+      <w:rPr>
+        <w:rFonts w:ascii="Symbol" w:hAnsi="Symbol" w:hint="default"/>
+      </w:rPr>
+    </w:lvl>
+    <w:lvl w:ilvl="1" w:tplc="04090003" w:tentative="1">
+      <w:start w:val="1"/>
+      <w:numFmt w:val="bullet"/>
+      <w:lvlText w:val="o"/>
+      <w:lvlJc w:val="left"/>
+      <w:pPr>
+        <w:ind w:left="1440" w:hanging="360"/>
+      </w:pPr>
+      <w:rPr>
+        <w:rFonts w:ascii="Courier New" w:hAnsi="Courier New" w:cs="Courier New" w:hint="default"/>
+      </w:rPr>
+    </w:lvl>
+    <w:lvl w:ilvl="2" w:tplc="04090005" w:tentative="1">
+      <w:start w:val="1"/>
+      <w:numFmt w:val="bullet"/>
+      <w:lvlText w:val=""/>
+      <w:lvlJc w:val="left"/>
+      <w:pPr>
+        <w:ind w:left="2160" w:hanging="360"/>
+      </w:pPr>
+      <w:rPr>
+        <w:rFonts w:ascii="Wingdings" w:hAnsi="Wingdings" w:hint="default"/>
+      </w:rPr>
+    </w:lvl>
+    <w:lvl w:ilvl="3" w:tplc="04090001" w:tentative="1">
+      <w:start w:val="1"/>
+      <w:numFmt w:val="bullet"/>
+      <w:lvlText w:val=""/>
+      <w:lvlJc w:val="left"/>
+      <w:pPr>
+        <w:ind w:left="2880" w:hanging="360"/>
+      </w:pPr>
+      <w:rPr>
+        <w:rFonts w:ascii="Symbol" w:hAnsi="Symbol" w:hint="default"/>
+      </w:rPr>
+    </w:lvl>
+    <w:lvl w:ilvl="4" w:tplc="04090003" w:tentative="1">
+      <w:start w:val="1"/>
+      <w:numFmt w:val="bullet"/>
+      <w:lvlText w:val="o"/>
+      <w:lvlJc w:val="left"/>
+      <w:pPr>
+        <w:ind w:left="3600" w:hanging="360"/>
+      </w:pPr>
+      <w:rPr>
+        <w:rFonts w:ascii="Courier New" w:hAnsi="Courier New" w:cs="Courier New" w:hint="default"/>
+      </w:rPr>
+    </w:lvl>
+    <w:lvl w:ilvl="5" w:tplc="04090005" w:tentative="1">
+      <w:start w:val="1"/>
+      <w:numFmt w:val="bullet"/>
+      <w:lvlText w:val=""/>
+      <w:lvlJc w:val="left"/>
+      <w:pPr>
+        <w:ind w:left="4320" w:hanging="360"/>
+      </w:pPr>
+      <w:rPr>
+        <w:rFonts w:ascii="Wingdings" w:hAnsi="Wingdings" w:hint="default"/>
+      </w:rPr>
+    </w:lvl>
+    <w:lvl w:ilvl="6" w:tplc="04090001" w:tentative="1">
+      <w:start w:val="1"/>
+      <w:numFmt w:val="bullet"/>
+      <w:lvlText w:val=""/>
+      <w:lvlJc w:val="left"/>
+      <w:pPr>
+        <w:ind w:left="5040" w:hanging="360"/>
+      </w:pPr>
+      <w:rPr>
+        <w:rFonts w:ascii="Symbol" w:hAnsi="Symbol" w:hint="default"/>
+      </w:rPr>
+    </w:lvl>
+    <w:lvl w:ilvl="7" w:tplc="04090003" w:tentative="1">
+      <w:start w:val="1"/>
+      <w:numFmt w:val="bullet"/>
+      <w:lvlText w:val="o"/>
+      <w:lvlJc w:val="left"/>
+      <w:pPr>
+        <w:ind w:left="5760" w:hanging="360"/>
+      </w:pPr>
+      <w:rPr>
+        <w:rFonts w:ascii="Courier New" w:hAnsi="Courier New" w:cs="Courier New" w:hint="default"/>
+      </w:rPr>
+    </w:lvl>
+    <w:lvl w:ilvl="8" w:tplc="04090005" w:tentative="1">
+      <w:start w:val="1"/>
+      <w:numFmt w:val="bullet"/>
+      <w:lvlText w:val=""/>
+      <w:lvlJc w:val="left"/>
+      <w:pPr>
+        <w:ind w:left="6480" w:hanging="360"/>
+      </w:pPr>
+      <w:rPr>
+        <w:rFonts w:ascii="Wingdings" w:hAnsi="Wingdings" w:hint="default"/>
+      </w:rPr>
+    </w:lvl>
+  </w:abstractNum>
+  <w:abstractNum w:abstractNumId="15" w15:restartNumberingAfterBreak="0">
     <w:nsid w:val="47041BEA"/>
     <w:multiLevelType w:val="hybridMultilevel"/>
     <w:tmpl w:val="4D64870C"/>
@@ -2470,7 +3466,7 @@
       </w:rPr>
     </w:lvl>
   </w:abstractNum>
-  <w:abstractNum w:abstractNumId="15" w15:restartNumberingAfterBreak="0">
+  <w:abstractNum w:abstractNumId="16" w15:restartNumberingAfterBreak="0">
     <w:nsid w:val="470B27A6"/>
     <w:multiLevelType w:val="hybridMultilevel"/>
     <w:tmpl w:val="4134FE34"/>
@@ -2583,7 +3579,7 @@
       </w:rPr>
     </w:lvl>
   </w:abstractNum>
-  <w:abstractNum w:abstractNumId="16" w15:restartNumberingAfterBreak="0">
+  <w:abstractNum w:abstractNumId="17" w15:restartNumberingAfterBreak="0">
     <w:nsid w:val="4A100835"/>
     <w:multiLevelType w:val="hybridMultilevel"/>
     <w:tmpl w:val="EC32FE34"/>
@@ -2696,7 +3692,120 @@
       </w:rPr>
     </w:lvl>
   </w:abstractNum>
-  <w:abstractNum w:abstractNumId="17" w15:restartNumberingAfterBreak="0">
+  <w:abstractNum w:abstractNumId="18" w15:restartNumberingAfterBreak="0">
+    <w:nsid w:val="67F03A6F"/>
+    <w:multiLevelType w:val="hybridMultilevel"/>
+    <w:tmpl w:val="06729368"/>
+    <w:lvl w:ilvl="0" w:tplc="04090001">
+      <w:start w:val="1"/>
+      <w:numFmt w:val="bullet"/>
+      <w:lvlText w:val=""/>
+      <w:lvlJc w:val="left"/>
+      <w:pPr>
+        <w:ind w:left="720" w:hanging="360"/>
+      </w:pPr>
+      <w:rPr>
+        <w:rFonts w:ascii="Symbol" w:hAnsi="Symbol" w:hint="default"/>
+      </w:rPr>
+    </w:lvl>
+    <w:lvl w:ilvl="1" w:tplc="04090003" w:tentative="1">
+      <w:start w:val="1"/>
+      <w:numFmt w:val="bullet"/>
+      <w:lvlText w:val="o"/>
+      <w:lvlJc w:val="left"/>
+      <w:pPr>
+        <w:ind w:left="1440" w:hanging="360"/>
+      </w:pPr>
+      <w:rPr>
+        <w:rFonts w:ascii="Courier New" w:hAnsi="Courier New" w:cs="Courier New" w:hint="default"/>
+      </w:rPr>
+    </w:lvl>
+    <w:lvl w:ilvl="2" w:tplc="04090005" w:tentative="1">
+      <w:start w:val="1"/>
+      <w:numFmt w:val="bullet"/>
+      <w:lvlText w:val=""/>
+      <w:lvlJc w:val="left"/>
+      <w:pPr>
+        <w:ind w:left="2160" w:hanging="360"/>
+      </w:pPr>
+      <w:rPr>
+        <w:rFonts w:ascii="Wingdings" w:hAnsi="Wingdings" w:hint="default"/>
+      </w:rPr>
+    </w:lvl>
+    <w:lvl w:ilvl="3" w:tplc="04090001" w:tentative="1">
+      <w:start w:val="1"/>
+      <w:numFmt w:val="bullet"/>
+      <w:lvlText w:val=""/>
+      <w:lvlJc w:val="left"/>
+      <w:pPr>
+        <w:ind w:left="2880" w:hanging="360"/>
+      </w:pPr>
+      <w:rPr>
+        <w:rFonts w:ascii="Symbol" w:hAnsi="Symbol" w:hint="default"/>
+      </w:rPr>
+    </w:lvl>
+    <w:lvl w:ilvl="4" w:tplc="04090003" w:tentative="1">
+      <w:start w:val="1"/>
+      <w:numFmt w:val="bullet"/>
+      <w:lvlText w:val="o"/>
+      <w:lvlJc w:val="left"/>
+      <w:pPr>
+        <w:ind w:left="3600" w:hanging="360"/>
+      </w:pPr>
+      <w:rPr>
+        <w:rFonts w:ascii="Courier New" w:hAnsi="Courier New" w:cs="Courier New" w:hint="default"/>
+      </w:rPr>
+    </w:lvl>
+    <w:lvl w:ilvl="5" w:tplc="04090005" w:tentative="1">
+      <w:start w:val="1"/>
+      <w:numFmt w:val="bullet"/>
+      <w:lvlText w:val=""/>
+      <w:lvlJc w:val="left"/>
+      <w:pPr>
+        <w:ind w:left="4320" w:hanging="360"/>
+      </w:pPr>
+      <w:rPr>
+        <w:rFonts w:ascii="Wingdings" w:hAnsi="Wingdings" w:hint="default"/>
+      </w:rPr>
+    </w:lvl>
+    <w:lvl w:ilvl="6" w:tplc="04090001" w:tentative="1">
+      <w:start w:val="1"/>
+      <w:numFmt w:val="bullet"/>
+      <w:lvlText w:val=""/>
+      <w:lvlJc w:val="left"/>
+      <w:pPr>
+        <w:ind w:left="5040" w:hanging="360"/>
+      </w:pPr>
+      <w:rPr>
+        <w:rFonts w:ascii="Symbol" w:hAnsi="Symbol" w:hint="default"/>
+      </w:rPr>
+    </w:lvl>
+    <w:lvl w:ilvl="7" w:tplc="04090003" w:tentative="1">
+      <w:start w:val="1"/>
+      <w:numFmt w:val="bullet"/>
+      <w:lvlText w:val="o"/>
+      <w:lvlJc w:val="left"/>
+      <w:pPr>
+        <w:ind w:left="5760" w:hanging="360"/>
+      </w:pPr>
+      <w:rPr>
+        <w:rFonts w:ascii="Courier New" w:hAnsi="Courier New" w:cs="Courier New" w:hint="default"/>
+      </w:rPr>
+    </w:lvl>
+    <w:lvl w:ilvl="8" w:tplc="04090005" w:tentative="1">
+      <w:start w:val="1"/>
+      <w:numFmt w:val="bullet"/>
+      <w:lvlText w:val=""/>
+      <w:lvlJc w:val="left"/>
+      <w:pPr>
+        <w:ind w:left="6480" w:hanging="360"/>
+      </w:pPr>
+      <w:rPr>
+        <w:rFonts w:ascii="Wingdings" w:hAnsi="Wingdings" w:hint="default"/>
+      </w:rPr>
+    </w:lvl>
+  </w:abstractNum>
+  <w:abstractNum w:abstractNumId="19" w15:restartNumberingAfterBreak="0">
     <w:nsid w:val="74C453AC"/>
     <w:multiLevelType w:val="hybridMultilevel"/>
     <w:tmpl w:val="4F1C6692"/>
@@ -2840,7 +3949,7 @@
     <w:abstractNumId w:val="11"/>
   </w:num>
   <w:num w:numId="11">
-    <w:abstractNumId w:val="15"/>
+    <w:abstractNumId w:val="16"/>
   </w:num>
   <w:num w:numId="12">
     <w:abstractNumId w:val="12"/>
@@ -2852,15 +3961,21 @@
     <w:abstractNumId w:val="9"/>
   </w:num>
   <w:num w:numId="15">
-    <w:abstractNumId w:val="16"/>
+    <w:abstractNumId w:val="17"/>
   </w:num>
   <w:num w:numId="16">
     <w:abstractNumId w:val="13"/>
   </w:num>
   <w:num w:numId="17">
-    <w:abstractNumId w:val="17"/>
+    <w:abstractNumId w:val="19"/>
   </w:num>
   <w:num w:numId="18">
+    <w:abstractNumId w:val="15"/>
+  </w:num>
+  <w:num w:numId="19">
+    <w:abstractNumId w:val="18"/>
+  </w:num>
+  <w:num w:numId="20">
     <w:abstractNumId w:val="14"/>
   </w:num>
 </w:numbering>

</xml_diff>